<commit_message>
update terbaru daftar isi
</commit_message>
<xml_diff>
--- a/10. Bab II.docx
+++ b/10. Bab II.docx
@@ -7688,6 +7688,27 @@
     <w:p>
       <w:pPr>
         <w:pStyle w:val="ListParagraph"/>
+        <w:spacing w:lineRule="auto" w:line="360" w:before="0" w:after="0"/>
+        <w:ind w:left="0" w:right="0" w:hanging="0"/>
+        <w:contextualSpacing/>
+        <w:jc w:val="both"/>
+        <w:rPr>
+          <w:rFonts w:ascii="Times new roman" w:hAnsi="Times new roman" w:cs="Times New Roman"/>
+          <w:sz w:val="24"/>
+          <w:szCs w:val="24"/>
+        </w:rPr>
+      </w:pPr>
+      <w:r>
+        <w:rPr>
+          <w:rFonts w:cs="Times New Roman" w:ascii="Times new roman" w:hAnsi="Times new roman"/>
+          <w:sz w:val="24"/>
+          <w:szCs w:val="24"/>
+        </w:rPr>
+      </w:r>
+    </w:p>
+    <w:p>
+      <w:pPr>
+        <w:pStyle w:val="ListParagraph"/>
         <w:numPr>
           <w:ilvl w:val="2"/>
           <w:numId w:val="7"/>
@@ -9025,6 +9046,60 @@
     <w:p>
       <w:pPr>
         <w:pStyle w:val="ListParagraph"/>
+        <w:spacing w:lineRule="auto" w:line="360" w:before="0" w:after="0"/>
+        <w:ind w:left="284" w:right="0" w:hanging="0"/>
+        <w:contextualSpacing/>
+        <w:rPr>
+          <w:rFonts w:ascii="Times new roman" w:hAnsi="Times new roman" w:cs="Times New Roman"/>
+          <w:b/>
+          <w:b/>
+          <w:bCs/>
+          <w:sz w:val="28"/>
+          <w:szCs w:val="28"/>
+          <w:lang w:val="id-ID"/>
+        </w:rPr>
+      </w:pPr>
+      <w:r>
+        <w:rPr>
+          <w:rFonts w:cs="Times New Roman" w:ascii="Times new roman" w:hAnsi="Times new roman"/>
+          <w:b/>
+          <w:bCs/>
+          <w:sz w:val="28"/>
+          <w:szCs w:val="28"/>
+          <w:lang w:val="id-ID"/>
+        </w:rPr>
+      </w:r>
+    </w:p>
+    <w:p>
+      <w:pPr>
+        <w:pStyle w:val="ListParagraph"/>
+        <w:spacing w:lineRule="auto" w:line="360" w:before="0" w:after="0"/>
+        <w:ind w:left="284" w:right="0" w:hanging="0"/>
+        <w:contextualSpacing/>
+        <w:rPr>
+          <w:rFonts w:ascii="Times new roman" w:hAnsi="Times new roman" w:cs="Times New Roman"/>
+          <w:b/>
+          <w:b/>
+          <w:bCs/>
+          <w:sz w:val="28"/>
+          <w:szCs w:val="28"/>
+          <w:lang w:val="id-ID"/>
+        </w:rPr>
+      </w:pPr>
+      <w:r>
+        <w:rPr>
+          <w:rFonts w:cs="Times New Roman" w:ascii="Times new roman" w:hAnsi="Times new roman"/>
+          <w:b/>
+          <w:bCs/>
+          <w:sz w:val="28"/>
+          <w:szCs w:val="28"/>
+          <w:lang w:val="id-ID"/>
+        </w:rPr>
+      </w:r>
+    </w:p>
+    <w:p>
+      <w:pPr>
+        <w:pStyle w:val="ListParagraph"/>
         <w:numPr>
           <w:ilvl w:val="0"/>
           <w:numId w:val="2"/>
@@ -9032,9 +9107,7 @@
         <w:spacing w:lineRule="auto" w:line="360" w:before="0" w:after="0"/>
         <w:ind w:left="284" w:right="0" w:hanging="284"/>
         <w:contextualSpacing/>
-        <w:rPr>
-          <w:rFonts w:ascii="Times new roman" w:hAnsi="Times new roman"/>
-        </w:rPr>
+        <w:rPr/>
       </w:pPr>
       <w:r>
         <w:rPr>
@@ -17942,6 +18015,38 @@
     </w:p>
     <w:p>
       <w:pPr>
+        <w:pStyle w:val="Normal"/>
+        <w:spacing w:lineRule="auto" w:line="360" w:before="0" w:after="0"/>
+        <w:rPr>
+          <w:rFonts w:ascii="Times new roman" w:hAnsi="Times new roman" w:cs="Times New Roman"/>
+          <w:lang w:val="id-ID"/>
+        </w:rPr>
+      </w:pPr>
+      <w:r>
+        <w:rPr>
+          <w:rFonts w:cs="Times New Roman" w:ascii="Times new roman" w:hAnsi="Times new roman"/>
+          <w:lang w:val="id-ID"/>
+        </w:rPr>
+      </w:r>
+    </w:p>
+    <w:p>
+      <w:pPr>
+        <w:pStyle w:val="Normal"/>
+        <w:spacing w:lineRule="auto" w:line="360" w:before="0" w:after="0"/>
+        <w:rPr>
+          <w:rFonts w:ascii="Times new roman" w:hAnsi="Times new roman" w:cs="Times New Roman"/>
+          <w:lang w:val="id-ID"/>
+        </w:rPr>
+      </w:pPr>
+      <w:r>
+        <w:rPr>
+          <w:rFonts w:cs="Times New Roman" w:ascii="Times new roman" w:hAnsi="Times new roman"/>
+          <w:lang w:val="id-ID"/>
+        </w:rPr>
+      </w:r>
+    </w:p>
+    <w:p>
+      <w:pPr>
         <w:pStyle w:val="ListParagraph"/>
         <w:numPr>
           <w:ilvl w:val="0"/>
@@ -17974,7 +18079,7 @@
           <w:ilvl w:val="0"/>
           <w:numId w:val="0"/>
         </w:numPr>
-        <w:overflowPunct w:val="true"/>
+        <w:overflowPunct w:val="false"/>
         <w:bidi w:val="0"/>
         <w:spacing w:lineRule="auto" w:line="360" w:before="0" w:after="0"/>
         <w:ind w:left="0" w:right="0" w:hanging="0"/>
@@ -18082,33 +18187,7 @@
           <w:szCs w:val="24"/>
           <w:lang w:val="id-ID"/>
         </w:rPr>
-        <w:t>biasanya diterapkan pada unit program yang relati</w:t>
-      </w:r>
-      <w:r>
-        <w:rPr>
-          <w:rFonts w:cs="Times New Roman" w:ascii="Times new roman" w:hAnsi="Times new roman"/>
-          <w:b w:val="false"/>
-          <w:bCs w:val="false"/>
-          <w:i w:val="false"/>
-          <w:iCs w:val="false"/>
-          <w:sz w:val="24"/>
-          <w:szCs w:val="24"/>
-          <w:lang w:val="id-ID"/>
-        </w:rPr>
-        <w:t>f</w:t>
-      </w:r>
-      <w:r>
-        <w:rPr>
-          <w:rFonts w:cs="Times New Roman" w:ascii="Times new roman" w:hAnsi="Times new roman"/>
-          <w:b w:val="false"/>
-          <w:bCs w:val="false"/>
-          <w:i w:val="false"/>
-          <w:iCs w:val="false"/>
-          <w:sz w:val="24"/>
-          <w:szCs w:val="24"/>
-          <w:lang w:val="id-ID"/>
-        </w:rPr>
-        <w:t xml:space="preserve"> kecil seperti </w:t>
+        <w:t xml:space="preserve">biasanya diterapkan pada unit program yang relatif kecil seperti </w:t>
       </w:r>
       <w:r>
         <w:rPr>
@@ -18145,7 +18224,7 @@
           <w:ilvl w:val="0"/>
           <w:numId w:val="0"/>
         </w:numPr>
-        <w:overflowPunct w:val="true"/>
+        <w:overflowPunct w:val="false"/>
         <w:bidi w:val="0"/>
         <w:spacing w:lineRule="auto" w:line="360" w:before="0" w:after="0"/>
         <w:ind w:left="1070" w:right="0" w:hanging="0"/>
@@ -18207,7 +18286,7 @@
       <w:pPr>
         <w:pStyle w:val="ListParagraph"/>
         <w:widowControl/>
-        <w:overflowPunct w:val="true"/>
+        <w:overflowPunct w:val="false"/>
         <w:bidi w:val="0"/>
         <w:spacing w:lineRule="auto" w:line="360" w:before="0" w:after="0"/>
         <w:ind w:left="0" w:right="0" w:hanging="0"/>
@@ -18470,7 +18549,7 @@
       <w:pPr>
         <w:pStyle w:val="ListParagraph"/>
         <w:widowControl/>
-        <w:overflowPunct w:val="true"/>
+        <w:overflowPunct w:val="false"/>
         <w:bidi w:val="0"/>
         <w:spacing w:lineRule="auto" w:line="360" w:before="0" w:after="0"/>
         <w:ind w:left="0" w:right="0" w:hanging="0"/>
@@ -18591,7 +18670,7 @@
         </w:tblBorders>
         <w:tblCellMar>
           <w:top w:w="55" w:type="dxa"/>
-          <w:left w:w="53" w:type="dxa"/>
+          <w:left w:w="52" w:type="dxa"/>
           <w:bottom w:w="55" w:type="dxa"/>
           <w:right w:w="55" w:type="dxa"/>
         </w:tblCellMar>
@@ -21223,7 +21302,7 @@
           <w:ilvl w:val="0"/>
           <w:numId w:val="0"/>
         </w:numPr>
-        <w:overflowPunct w:val="true"/>
+        <w:overflowPunct w:val="false"/>
         <w:bidi w:val="0"/>
         <w:spacing w:lineRule="auto" w:line="360" w:before="0" w:after="0"/>
         <w:ind w:left="0" w:right="0" w:hanging="0"/>
@@ -21255,7 +21334,7 @@
           <w:ilvl w:val="0"/>
           <w:numId w:val="0"/>
         </w:numPr>
-        <w:overflowPunct w:val="true"/>
+        <w:overflowPunct w:val="false"/>
         <w:bidi w:val="0"/>
         <w:spacing w:lineRule="auto" w:line="360" w:before="0" w:after="0"/>
         <w:ind w:left="0" w:right="0" w:hanging="0"/>
@@ -21295,7 +21374,7 @@
           <w:ilvl w:val="0"/>
           <w:numId w:val="0"/>
         </w:numPr>
-        <w:overflowPunct w:val="true"/>
+        <w:overflowPunct w:val="false"/>
         <w:bidi w:val="0"/>
         <w:spacing w:lineRule="auto" w:line="360" w:before="0" w:after="0"/>
         <w:ind w:left="0" w:right="0" w:hanging="0"/>
@@ -21844,7 +21923,7 @@
     <w:lvl w:ilvl="0">
       <w:start w:val="1"/>
       <w:numFmt w:val="decimal"/>
-      <w:lvlText w:val="2.4.%1"/>
+      <w:lvlText w:val="2.7.%1"/>
       <w:lvlJc w:val="left"/>
       <w:pPr>
         <w:ind w:left="1364" w:hanging="360"/>
@@ -21950,7 +22029,7 @@
     <w:lvl w:ilvl="2">
       <w:start w:val="1"/>
       <w:numFmt w:val="decimal"/>
-      <w:lvlText w:val="2.8.%3."/>
+      <w:lvlText w:val="2.10.%3."/>
       <w:lvlJc w:val="left"/>
       <w:pPr>
         <w:ind w:left="2520" w:hanging="720"/>
@@ -22352,7 +22431,7 @@
     <w:lvl w:ilvl="0">
       <w:start w:val="1"/>
       <w:numFmt w:val="decimal"/>
-      <w:lvlText w:val="2.5.%1."/>
+      <w:lvlText w:val="2.8.%1."/>
       <w:lvlJc w:val="left"/>
       <w:pPr>
         <w:ind w:left="1440" w:hanging="360"/>
@@ -22440,7 +22519,7 @@
     <w:lvl w:ilvl="0">
       <w:start w:val="1"/>
       <w:numFmt w:val="decimal"/>
-      <w:lvlText w:val="2.9.%1."/>
+      <w:lvlText w:val="2.11.%1."/>
       <w:lvlJc w:val="left"/>
       <w:pPr>
         <w:ind w:left="720" w:hanging="360"/>
@@ -23111,7 +23190,7 @@
     <w:qFormat/>
     <w:pPr>
       <w:widowControl/>
-      <w:overflowPunct w:val="true"/>
+      <w:overflowPunct w:val="false"/>
       <w:bidi w:val="0"/>
       <w:spacing w:lineRule="auto" w:line="259" w:before="0" w:after="160"/>
       <w:jc w:val="left"/>
@@ -23755,6 +23834,64 @@
       <w:sz w:val="24"/>
     </w:rPr>
   </w:style>
+  <w:style w:type="character" w:styleId="ListLabel59">
+    <w:name w:val="ListLabel 59"/>
+    <w:qFormat/>
+    <w:rPr>
+      <w:rFonts w:ascii="Times new roman" w:hAnsi="Times new roman"/>
+      <w:b/>
+      <w:position w:val="0"/>
+      <w:sz w:val="24"/>
+      <w:sz w:val="24"/>
+      <w:szCs w:val="24"/>
+      <w:vertAlign w:val="baseline"/>
+    </w:rPr>
+  </w:style>
+  <w:style w:type="character" w:styleId="ListLabel60">
+    <w:name w:val="ListLabel 60"/>
+    <w:qFormat/>
+    <w:rPr>
+      <w:rFonts w:ascii="Times new roman" w:hAnsi="Times new roman"/>
+      <w:i/>
+      <w:sz w:val="24"/>
+    </w:rPr>
+  </w:style>
+  <w:style w:type="character" w:styleId="ListLabel61">
+    <w:name w:val="ListLabel 61"/>
+    <w:qFormat/>
+    <w:rPr>
+      <w:rFonts w:ascii="Times new roman" w:hAnsi="Times new roman"/>
+      <w:b/>
+      <w:sz w:val="24"/>
+    </w:rPr>
+  </w:style>
+  <w:style w:type="character" w:styleId="ListLabel62">
+    <w:name w:val="ListLabel 62"/>
+    <w:qFormat/>
+    <w:rPr>
+      <w:rFonts w:ascii="Times new roman" w:hAnsi="Times new roman"/>
+      <w:b/>
+      <w:sz w:val="24"/>
+    </w:rPr>
+  </w:style>
+  <w:style w:type="character" w:styleId="ListLabel63">
+    <w:name w:val="ListLabel 63"/>
+    <w:qFormat/>
+    <w:rPr>
+      <w:rFonts w:ascii="Times new roman" w:hAnsi="Times new roman"/>
+      <w:b/>
+      <w:sz w:val="24"/>
+    </w:rPr>
+  </w:style>
+  <w:style w:type="character" w:styleId="ListLabel64">
+    <w:name w:val="ListLabel 64"/>
+    <w:qFormat/>
+    <w:rPr>
+      <w:rFonts w:ascii="Times new roman" w:hAnsi="Times new roman"/>
+      <w:b/>
+      <w:sz w:val="24"/>
+    </w:rPr>
+  </w:style>
   <w:style w:type="paragraph" w:styleId="Heading">
     <w:name w:val="Heading"/>
     <w:basedOn w:val="Normal"/>
@@ -23818,7 +23955,7 @@
     <w:qFormat/>
     <w:pPr>
       <w:widowControl/>
-      <w:overflowPunct w:val="true"/>
+      <w:overflowPunct w:val="false"/>
       <w:bidi w:val="0"/>
       <w:spacing w:lineRule="auto" w:line="240" w:before="0" w:after="0"/>
       <w:jc w:val="left"/>

</xml_diff>

<commit_message>
revisi bab 2 dan bab 5
</commit_message>
<xml_diff>
--- a/10. Bab II.docx
+++ b/10. Bab II.docx
@@ -2373,18 +2373,27 @@
         <w:spacing w:lineRule="auto" w:line="360" w:before="0" w:after="0"/>
         <w:ind w:left="0" w:right="0" w:firstLine="720"/>
         <w:jc w:val="both"/>
-        <w:rPr>
-          <w:rFonts w:ascii="Times new roman" w:hAnsi="Times new roman"/>
-        </w:rPr>
-      </w:pPr>
-      <w:r>
-        <w:rPr>
-          <w:rFonts w:cs="Times New Roman" w:ascii="Times new roman" w:hAnsi="Times new roman"/>
-          <w:sz w:val="24"/>
-          <w:szCs w:val="24"/>
-          <w:lang w:val="id-ID"/>
-        </w:rPr>
-        <w:t xml:space="preserve">Menurut Soetam Rizky Wicaksono(2017:24) Secara teoritis, banyak sekali definisi mengenai RPL, baik yang berasal dari buku teks maupun lmebaga mandiri seperti ACM dan IEEE atau juga dari sumber internet. </w:t>
+        <w:rPr/>
+      </w:pPr>
+      <w:bookmarkStart w:id="1" w:name="__DdeLink__4159_2953183981"/>
+      <w:r>
+        <w:rPr>
+          <w:rFonts w:cs="Times New Roman" w:ascii="Times new roman" w:hAnsi="Times new roman"/>
+          <w:sz w:val="24"/>
+          <w:szCs w:val="24"/>
+          <w:lang w:val="id-ID"/>
+        </w:rPr>
+        <w:t>Menurut Soetam Rizky Wicaksono(2017:24)</w:t>
+      </w:r>
+      <w:bookmarkEnd w:id="1"/>
+      <w:r>
+        <w:rPr>
+          <w:rFonts w:cs="Times New Roman" w:ascii="Times new roman" w:hAnsi="Times new roman"/>
+          <w:sz w:val="24"/>
+          <w:szCs w:val="24"/>
+          <w:lang w:val="id-ID"/>
+        </w:rPr>
+        <w:t xml:space="preserve"> Secara teoritis, banyak sekali definisi mengenai RPL, baik yang berasal dari buku teks maupun lmebaga mandiri seperti ACM dan IEEE atau juga dari sumber internet. </w:t>
       </w:r>
       <w:r>
         <w:rPr>
@@ -16928,7 +16937,7 @@
           <w:rFonts w:ascii="Times new roman" w:hAnsi="Times new roman"/>
         </w:rPr>
       </w:pPr>
-      <w:bookmarkStart w:id="1" w:name="__DdeLink__1603_842715433"/>
+      <w:bookmarkStart w:id="2" w:name="__DdeLink__1603_842715433"/>
       <w:r>
         <w:rPr>
           <w:rFonts w:cs="Times New Roman" w:ascii="Times new roman" w:hAnsi="Times new roman"/>
@@ -17158,7 +17167,7 @@
         </w:rPr>
         <w:t xml:space="preserve"> di seluruh dunia.</w:t>
       </w:r>
-      <w:bookmarkEnd w:id="1"/>
+      <w:bookmarkEnd w:id="2"/>
     </w:p>
     <w:p>
       <w:pPr>
@@ -18055,9 +18064,7 @@
         <w:spacing w:lineRule="auto" w:line="360" w:before="0" w:after="0"/>
         <w:ind w:left="284" w:right="0" w:hanging="284"/>
         <w:contextualSpacing/>
-        <w:rPr>
-          <w:rFonts w:ascii="Times new roman" w:hAnsi="Times new roman"/>
-        </w:rPr>
+        <w:rPr/>
       </w:pPr>
       <w:r>
         <w:rPr>
@@ -18068,7 +18075,18 @@
           <w:szCs w:val="28"/>
           <w:lang w:val="id-ID"/>
         </w:rPr>
-        <w:t>White Box Testing</w:t>
+        <w:t>Black</w:t>
+      </w:r>
+      <w:r>
+        <w:rPr>
+          <w:rFonts w:cs="Times New Roman" w:ascii="Times new roman" w:hAnsi="Times new roman"/>
+          <w:b/>
+          <w:bCs/>
+          <w:sz w:val="28"/>
+          <w:szCs w:val="28"/>
+          <w:lang w:val="id-ID"/>
+        </w:rPr>
+        <w:t xml:space="preserve"> Box Testing</w:t>
       </w:r>
     </w:p>
     <w:p>
@@ -18079,15 +18097,13 @@
           <w:ilvl w:val="0"/>
           <w:numId w:val="0"/>
         </w:numPr>
-        <w:overflowPunct w:val="false"/>
+        <w:overflowPunct w:val="true"/>
         <w:bidi w:val="0"/>
         <w:spacing w:lineRule="auto" w:line="360" w:before="0" w:after="0"/>
         <w:ind w:left="0" w:right="0" w:hanging="0"/>
         <w:contextualSpacing/>
         <w:jc w:val="left"/>
-        <w:rPr>
-          <w:rFonts w:ascii="Times new roman" w:hAnsi="Times new roman"/>
-        </w:rPr>
+        <w:rPr/>
       </w:pPr>
       <w:r>
         <w:rPr>
@@ -18109,111 +18125,18 @@
           <w:szCs w:val="24"/>
           <w:lang w:val="id-ID"/>
         </w:rPr>
-        <w:t xml:space="preserve">Menurut Bharat Bhushan Agarwal dan Sumit Prakash Tayal pada bukunya yang berjudul Software Engineering (2009:154) </w:t>
+        <w:t xml:space="preserve">Menurut Soetam Rizky Wicaksono(2017:24) </w:t>
       </w:r>
       <w:r>
         <w:rPr>
           <w:rFonts w:cs="Times New Roman" w:ascii="Times new roman" w:hAnsi="Times new roman"/>
           <w:b w:val="false"/>
           <w:bCs w:val="false"/>
-          <w:i/>
-          <w:iCs/>
-          <w:sz w:val="24"/>
-          <w:szCs w:val="24"/>
-          <w:lang w:val="id-ID"/>
-        </w:rPr>
-        <w:t>White box testing</w:t>
-      </w:r>
-      <w:r>
-        <w:rPr>
-          <w:rFonts w:cs="Times New Roman" w:ascii="Times new roman" w:hAnsi="Times new roman"/>
-          <w:b w:val="false"/>
-          <w:bCs w:val="false"/>
-          <w:i w:val="false"/>
-          <w:iCs w:val="false"/>
-          <w:sz w:val="24"/>
-          <w:szCs w:val="24"/>
-          <w:lang w:val="id-ID"/>
-        </w:rPr>
-        <w:t xml:space="preserve"> atau </w:t>
-      </w:r>
-      <w:r>
-        <w:rPr>
-          <w:rFonts w:cs="Times New Roman" w:ascii="Times new roman" w:hAnsi="Times new roman"/>
-          <w:b w:val="false"/>
-          <w:bCs w:val="false"/>
-          <w:i/>
-          <w:iCs/>
-          <w:sz w:val="24"/>
-          <w:szCs w:val="24"/>
-          <w:lang w:val="id-ID"/>
-        </w:rPr>
-        <w:t>Structural Testing</w:t>
-      </w:r>
-      <w:r>
-        <w:rPr>
-          <w:rFonts w:cs="Times New Roman" w:ascii="Times new roman" w:hAnsi="Times new roman"/>
-          <w:b w:val="false"/>
-          <w:bCs w:val="false"/>
-          <w:i w:val="false"/>
-          <w:iCs w:val="false"/>
-          <w:sz w:val="24"/>
-          <w:szCs w:val="24"/>
-          <w:lang w:val="id-ID"/>
-        </w:rPr>
-        <w:t xml:space="preserve"> adalah pendekatan untuk pengujian di mana tes tersebut berasal dari pengetahuan tentang struktur dan implementasi perangkat lunak. </w:t>
-      </w:r>
-      <w:r>
-        <w:rPr>
-          <w:rFonts w:cs="Times New Roman" w:ascii="Times new roman" w:hAnsi="Times new roman"/>
-          <w:b w:val="false"/>
-          <w:bCs w:val="false"/>
-          <w:i/>
-          <w:iCs/>
-          <w:sz w:val="24"/>
-          <w:szCs w:val="24"/>
-          <w:lang w:val="id-ID"/>
-        </w:rPr>
-        <w:t xml:space="preserve">White box testing </w:t>
-      </w:r>
-      <w:r>
-        <w:rPr>
-          <w:rFonts w:cs="Times New Roman" w:ascii="Times new roman" w:hAnsi="Times new roman"/>
-          <w:b w:val="false"/>
-          <w:bCs w:val="false"/>
-          <w:i w:val="false"/>
-          <w:iCs w:val="false"/>
-          <w:sz w:val="24"/>
-          <w:szCs w:val="24"/>
-          <w:lang w:val="id-ID"/>
-        </w:rPr>
-        <w:t xml:space="preserve">biasanya diterapkan pada unit program yang relatif kecil seperti </w:t>
-      </w:r>
-      <w:r>
-        <w:rPr>
-          <w:rFonts w:cs="Times New Roman" w:ascii="Times new roman" w:hAnsi="Times new roman"/>
-          <w:b w:val="false"/>
-          <w:bCs w:val="false"/>
-          <w:i/>
-          <w:iCs/>
-          <w:sz w:val="24"/>
-          <w:szCs w:val="24"/>
-          <w:lang w:val="id-ID"/>
-        </w:rPr>
-        <w:t>subroutines</w:t>
-      </w:r>
-      <w:r>
-        <w:rPr>
-          <w:rFonts w:cs="Times New Roman" w:ascii="Times new roman" w:hAnsi="Times new roman"/>
-          <w:b w:val="false"/>
-          <w:bCs w:val="false"/>
-          <w:i w:val="false"/>
-          <w:iCs w:val="false"/>
-          <w:sz w:val="24"/>
-          <w:szCs w:val="24"/>
-          <w:lang w:val="id-ID"/>
-        </w:rPr>
-        <w:t xml:space="preserve"> atau operasi yang terkait dengan objek. Sesuai namanya, tester dapat menganilisis kode dan menggunakan pengetahuan tentang strukur komponen untuk mendapatkan tes. Analisis kode dapat digunakan untuk menemukan berapa banyak kasus uji yang diperlukan untuk menjamin bahwa semua statemen dalam program dieksekusi setidaknya satu kali selama proses ini, tidak disarankan untuk merilis perankat lunak yang berisi pernyataan yang belum diuji dan mungkin mernjadi bencana. Tujuan ini tampaknya mudah tetapi tujuan sederhana dari pengujian struktural lebih sulit untuk dicapai dari pada yang mungkin muncul pada pandangan pertama.</w:t>
+          <w:sz w:val="24"/>
+          <w:szCs w:val="24"/>
+          <w:lang w:val="id-ID"/>
+        </w:rPr>
+        <w:t>Black Box testing adalah tipe testing yang memperlakukan perangkat lunak yang ridak diketahui kinerja internalnya. Sehingga para tester memandang perangkat lunak seperti layaknya sebuah “kotak hitam” yang tidak penting dilihat isinya, tapi cukup dikenai proses testing di bagian luar.</w:t>
       </w:r>
     </w:p>
     <w:p>
@@ -18224,7 +18147,127 @@
           <w:ilvl w:val="0"/>
           <w:numId w:val="0"/>
         </w:numPr>
-        <w:overflowPunct w:val="false"/>
+        <w:overflowPunct w:val="true"/>
+        <w:bidi w:val="0"/>
+        <w:spacing w:lineRule="auto" w:line="360" w:before="0" w:after="0"/>
+        <w:ind w:left="0" w:right="0" w:hanging="0"/>
+        <w:contextualSpacing/>
+        <w:jc w:val="left"/>
+        <w:rPr/>
+      </w:pPr>
+      <w:r>
+        <w:rPr>
+          <w:rFonts w:cs="Times New Roman" w:ascii="Times new roman" w:hAnsi="Times new roman"/>
+          <w:b w:val="false"/>
+          <w:bCs w:val="false"/>
+          <w:sz w:val="24"/>
+          <w:szCs w:val="24"/>
+          <w:lang w:val="id-ID"/>
+        </w:rPr>
+        <w:tab/>
+        <w:t xml:space="preserve">Jenis testing ini hanya memandang perangkat lunak dari sisi spesifikasi dan kebutuhan yang telah didefinisikan pada saat awal perancangan. Sebagai contoh, jika terdapat sebuah perangkat lunak yang merupakan sebuah sistem informasi </w:t>
+      </w:r>
+      <w:r>
+        <w:rPr>
+          <w:rFonts w:cs="Times New Roman" w:ascii="Times new roman" w:hAnsi="Times new roman"/>
+          <w:b w:val="false"/>
+          <w:bCs w:val="false"/>
+          <w:i/>
+          <w:iCs/>
+          <w:sz w:val="24"/>
+          <w:szCs w:val="24"/>
+          <w:lang w:val="id-ID"/>
+        </w:rPr>
+        <w:t xml:space="preserve">inventory </w:t>
+      </w:r>
+      <w:r>
+        <w:rPr>
+          <w:rFonts w:cs="Times New Roman" w:ascii="Times new roman" w:hAnsi="Times new roman"/>
+          <w:b w:val="false"/>
+          <w:bCs w:val="false"/>
+          <w:i w:val="false"/>
+          <w:iCs w:val="false"/>
+          <w:sz w:val="24"/>
+          <w:szCs w:val="24"/>
+          <w:lang w:val="id-ID"/>
+        </w:rPr>
+        <w:t xml:space="preserve">di sebuah perusahaan. Maka pada jenis </w:t>
+      </w:r>
+      <w:r>
+        <w:rPr>
+          <w:rFonts w:cs="Times New Roman" w:ascii="Times new roman" w:hAnsi="Times new roman"/>
+          <w:b w:val="false"/>
+          <w:bCs w:val="false"/>
+          <w:i/>
+          <w:iCs/>
+          <w:sz w:val="24"/>
+          <w:szCs w:val="24"/>
+          <w:lang w:val="id-ID"/>
+        </w:rPr>
+        <w:t>white box testing</w:t>
+      </w:r>
+      <w:r>
+        <w:rPr>
+          <w:rFonts w:cs="Times New Roman" w:ascii="Times new roman" w:hAnsi="Times new roman"/>
+          <w:b w:val="false"/>
+          <w:bCs w:val="false"/>
+          <w:i w:val="false"/>
+          <w:iCs w:val="false"/>
+          <w:sz w:val="24"/>
+          <w:szCs w:val="24"/>
+          <w:lang w:val="id-ID"/>
+        </w:rPr>
+        <w:t xml:space="preserve">, perangkat lunak tesebut akan berusaha dibongkar </w:t>
+      </w:r>
+      <w:r>
+        <w:rPr>
+          <w:rFonts w:cs="Times New Roman" w:ascii="Times new roman" w:hAnsi="Times new roman"/>
+          <w:b w:val="false"/>
+          <w:bCs w:val="false"/>
+          <w:i w:val="false"/>
+          <w:iCs w:val="false"/>
+          <w:sz w:val="24"/>
+          <w:szCs w:val="24"/>
+          <w:lang w:val="id-ID"/>
+        </w:rPr>
+        <w:t xml:space="preserve">listing programnya inti kemudian dites menggunakan teknik – teknik yang telah dijelaskan sebelumnya. Sedangkan pada jenis </w:t>
+      </w:r>
+      <w:r>
+        <w:rPr>
+          <w:rFonts w:cs="Times New Roman" w:ascii="Times new roman" w:hAnsi="Times new roman"/>
+          <w:b w:val="false"/>
+          <w:bCs w:val="false"/>
+          <w:i/>
+          <w:iCs/>
+          <w:sz w:val="24"/>
+          <w:szCs w:val="24"/>
+          <w:lang w:val="id-ID"/>
+        </w:rPr>
+        <w:t>black box testing</w:t>
+      </w:r>
+      <w:r>
+        <w:rPr>
+          <w:rFonts w:cs="Times New Roman" w:ascii="Times new roman" w:hAnsi="Times new roman"/>
+          <w:b w:val="false"/>
+          <w:bCs w:val="false"/>
+          <w:i w:val="false"/>
+          <w:iCs w:val="false"/>
+          <w:sz w:val="24"/>
+          <w:szCs w:val="24"/>
+          <w:lang w:val="id-ID"/>
+        </w:rPr>
+        <w:t>, perangkat lunak tesebut akan dieksekusi kemudian berusaha dites apakah telah memenuhi kebutuhan pengguna yang didefinisikan pada saat awal tanpa harus membongkar listing programnya.</w:t>
+      </w:r>
+    </w:p>
+    <w:p>
+      <w:pPr>
+        <w:pStyle w:val="ListParagraph"/>
+        <w:widowControl/>
+        <w:numPr>
+          <w:ilvl w:val="0"/>
+          <w:numId w:val="0"/>
+        </w:numPr>
+        <w:overflowPunct w:val="true"/>
         <w:bidi w:val="0"/>
         <w:spacing w:lineRule="auto" w:line="360" w:before="0" w:after="0"/>
         <w:ind w:left="1070" w:right="0" w:hanging="0"/>
@@ -18286,7 +18329,7 @@
       <w:pPr>
         <w:pStyle w:val="ListParagraph"/>
         <w:widowControl/>
-        <w:overflowPunct w:val="false"/>
+        <w:overflowPunct w:val="true"/>
         <w:bidi w:val="0"/>
         <w:spacing w:lineRule="auto" w:line="360" w:before="0" w:after="0"/>
         <w:ind w:left="0" w:right="0" w:hanging="0"/>
@@ -18549,7 +18592,7 @@
       <w:pPr>
         <w:pStyle w:val="ListParagraph"/>
         <w:widowControl/>
-        <w:overflowPunct w:val="false"/>
+        <w:overflowPunct w:val="true"/>
         <w:bidi w:val="0"/>
         <w:spacing w:lineRule="auto" w:line="360" w:before="0" w:after="0"/>
         <w:ind w:left="0" w:right="0" w:hanging="0"/>
@@ -18670,7 +18713,7 @@
         </w:tblBorders>
         <w:tblCellMar>
           <w:top w:w="55" w:type="dxa"/>
-          <w:left w:w="52" w:type="dxa"/>
+          <w:left w:w="51" w:type="dxa"/>
           <w:bottom w:w="55" w:type="dxa"/>
           <w:right w:w="55" w:type="dxa"/>
         </w:tblCellMar>
@@ -21302,7 +21345,7 @@
           <w:ilvl w:val="0"/>
           <w:numId w:val="0"/>
         </w:numPr>
-        <w:overflowPunct w:val="false"/>
+        <w:overflowPunct w:val="true"/>
         <w:bidi w:val="0"/>
         <w:spacing w:lineRule="auto" w:line="360" w:before="0" w:after="0"/>
         <w:ind w:left="0" w:right="0" w:hanging="0"/>
@@ -21334,7 +21377,7 @@
           <w:ilvl w:val="0"/>
           <w:numId w:val="0"/>
         </w:numPr>
-        <w:overflowPunct w:val="false"/>
+        <w:overflowPunct w:val="true"/>
         <w:bidi w:val="0"/>
         <w:spacing w:lineRule="auto" w:line="360" w:before="0" w:after="0"/>
         <w:ind w:left="0" w:right="0" w:hanging="0"/>
@@ -21374,7 +21417,7 @@
           <w:ilvl w:val="0"/>
           <w:numId w:val="0"/>
         </w:numPr>
-        <w:overflowPunct w:val="false"/>
+        <w:overflowPunct w:val="true"/>
         <w:bidi w:val="0"/>
         <w:spacing w:lineRule="auto" w:line="360" w:before="0" w:after="0"/>
         <w:ind w:left="0" w:right="0" w:hanging="0"/>
@@ -23190,7 +23233,7 @@
     <w:qFormat/>
     <w:pPr>
       <w:widowControl/>
-      <w:overflowPunct w:val="false"/>
+      <w:overflowPunct w:val="true"/>
       <w:bidi w:val="0"/>
       <w:spacing w:lineRule="auto" w:line="259" w:before="0" w:after="160"/>
       <w:jc w:val="left"/>
@@ -23892,6 +23935,64 @@
       <w:sz w:val="24"/>
     </w:rPr>
   </w:style>
+  <w:style w:type="character" w:styleId="ListLabel65">
+    <w:name w:val="ListLabel 65"/>
+    <w:qFormat/>
+    <w:rPr>
+      <w:rFonts w:ascii="Times new roman" w:hAnsi="Times new roman"/>
+      <w:b/>
+      <w:position w:val="0"/>
+      <w:sz w:val="24"/>
+      <w:sz w:val="24"/>
+      <w:szCs w:val="24"/>
+      <w:vertAlign w:val="baseline"/>
+    </w:rPr>
+  </w:style>
+  <w:style w:type="character" w:styleId="ListLabel66">
+    <w:name w:val="ListLabel 66"/>
+    <w:qFormat/>
+    <w:rPr>
+      <w:rFonts w:ascii="Times new roman" w:hAnsi="Times new roman"/>
+      <w:i/>
+      <w:sz w:val="24"/>
+    </w:rPr>
+  </w:style>
+  <w:style w:type="character" w:styleId="ListLabel67">
+    <w:name w:val="ListLabel 67"/>
+    <w:qFormat/>
+    <w:rPr>
+      <w:rFonts w:ascii="Times new roman" w:hAnsi="Times new roman"/>
+      <w:b/>
+      <w:sz w:val="24"/>
+    </w:rPr>
+  </w:style>
+  <w:style w:type="character" w:styleId="ListLabel68">
+    <w:name w:val="ListLabel 68"/>
+    <w:qFormat/>
+    <w:rPr>
+      <w:rFonts w:ascii="Times new roman" w:hAnsi="Times new roman"/>
+      <w:b/>
+      <w:sz w:val="24"/>
+    </w:rPr>
+  </w:style>
+  <w:style w:type="character" w:styleId="ListLabel69">
+    <w:name w:val="ListLabel 69"/>
+    <w:qFormat/>
+    <w:rPr>
+      <w:rFonts w:ascii="Times new roman" w:hAnsi="Times new roman"/>
+      <w:b/>
+      <w:sz w:val="24"/>
+    </w:rPr>
+  </w:style>
+  <w:style w:type="character" w:styleId="ListLabel70">
+    <w:name w:val="ListLabel 70"/>
+    <w:qFormat/>
+    <w:rPr>
+      <w:rFonts w:ascii="Times new roman" w:hAnsi="Times new roman"/>
+      <w:b/>
+      <w:sz w:val="24"/>
+    </w:rPr>
+  </w:style>
   <w:style w:type="paragraph" w:styleId="Heading">
     <w:name w:val="Heading"/>
     <w:basedOn w:val="Normal"/>
@@ -23955,7 +24056,7 @@
     <w:qFormat/>
     <w:pPr>
       <w:widowControl/>
-      <w:overflowPunct w:val="false"/>
+      <w:overflowPunct w:val="true"/>
       <w:bidi w:val="0"/>
       <w:spacing w:lineRule="auto" w:line="240" w:before="0" w:after="0"/>
       <w:jc w:val="left"/>

</xml_diff>

<commit_message>
update daftar isi, daftar gambar dan daftar tabel
</commit_message>
<xml_diff>
--- a/10. Bab II.docx
+++ b/10. Bab II.docx
@@ -2562,9 +2562,7 @@
         <w:ind w:left="1440" w:right="0" w:hanging="0"/>
         <w:contextualSpacing/>
         <w:jc w:val="both"/>
-        <w:rPr>
-          <w:rFonts w:ascii="Times new roman" w:hAnsi="Times new roman"/>
-        </w:rPr>
+        <w:rPr/>
       </w:pPr>
       <w:r>
         <w:rPr>
@@ -2573,48 +2571,6 @@
           <w:szCs w:val="24"/>
         </w:rPr>
         <w:t>Definisi yang kedua menyebutkan bahwa RPL selain sistematik juga merupakan pendekatan yang seharusnya mampu untukdikuantifikasikan alia diukur keberadaannya dengan angka – angka atau ukuran tertentu dalam sebuah proses pengembangan perangkat lunak.</w:t>
-      </w:r>
-    </w:p>
-    <w:p>
-      <w:pPr>
-        <w:pStyle w:val="ListParagraph"/>
-        <w:spacing w:lineRule="auto" w:line="360" w:before="0" w:after="0"/>
-        <w:ind w:left="1440" w:right="0" w:hanging="0"/>
-        <w:contextualSpacing/>
-        <w:jc w:val="both"/>
-        <w:rPr>
-          <w:rFonts w:ascii="Times new roman" w:hAnsi="Times new roman" w:cs="Times New Roman"/>
-          <w:sz w:val="24"/>
-          <w:szCs w:val="24"/>
-        </w:rPr>
-      </w:pPr>
-      <w:r>
-        <w:rPr>
-          <w:rFonts w:cs="Times New Roman" w:ascii="Times new roman" w:hAnsi="Times new roman"/>
-          <w:sz w:val="24"/>
-          <w:szCs w:val="24"/>
-        </w:rPr>
-      </w:r>
-    </w:p>
-    <w:p>
-      <w:pPr>
-        <w:pStyle w:val="ListParagraph"/>
-        <w:spacing w:lineRule="auto" w:line="360" w:before="0" w:after="0"/>
-        <w:ind w:left="1440" w:right="0" w:hanging="0"/>
-        <w:contextualSpacing/>
-        <w:jc w:val="both"/>
-        <w:rPr>
-          <w:rFonts w:ascii="Times new roman" w:hAnsi="Times new roman" w:cs="Times New Roman"/>
-          <w:sz w:val="24"/>
-          <w:szCs w:val="24"/>
-        </w:rPr>
-      </w:pPr>
-      <w:r>
-        <w:rPr>
-          <w:rFonts w:cs="Times New Roman" w:ascii="Times new roman" w:hAnsi="Times new roman"/>
-          <w:sz w:val="24"/>
-          <w:szCs w:val="24"/>
-        </w:rPr>
       </w:r>
     </w:p>
     <w:p>
@@ -3704,9 +3660,7 @@
         <w:pStyle w:val="Default"/>
         <w:spacing w:lineRule="auto" w:line="360"/>
         <w:jc w:val="center"/>
-        <w:rPr>
-          <w:rFonts w:ascii="Times new roman" w:hAnsi="Times new roman"/>
-        </w:rPr>
+        <w:rPr/>
       </w:pPr>
       <w:r>
         <w:rPr>
@@ -3714,7 +3668,15 @@
           <w:b/>
           <w:lang w:val="id-ID" w:eastAsia="id-ID"/>
         </w:rPr>
-        <w:t>Gambar 2.4</w:t>
+        <w:t>Gambar 2.</w:t>
+      </w:r>
+      <w:r>
+        <w:rPr>
+          <w:rFonts w:ascii="Times new roman" w:hAnsi="Times new roman"/>
+          <w:b/>
+          <w:lang w:val="id-ID" w:eastAsia="id-ID"/>
+        </w:rPr>
+        <w:t>1</w:t>
       </w:r>
       <w:r>
         <w:rPr>
@@ -3834,41 +3796,53 @@
         <w:spacing w:lineRule="auto" w:line="360"/>
         <w:ind w:left="1134" w:right="0" w:firstLine="720"/>
         <w:jc w:val="both"/>
+        <w:rPr/>
+      </w:pPr>
+      <w:r>
         <w:rPr>
           <w:rFonts w:ascii="Times new roman" w:hAnsi="Times new roman"/>
         </w:rPr>
-      </w:pPr>
+        <w:t>Proses pengumpulan kebutuhan diintensifkan dan difokuskan, khususnya pada perangkat lunak. Untuk memahami sifat program yang dibangun, perekayasa perangkat lunak (</w:t>
+      </w:r>
       <w:r>
         <w:rPr>
           <w:rFonts w:ascii="Times new roman" w:hAnsi="Times new roman"/>
-        </w:rPr>
-        <w:t>Proses pengumpulan kebutuhan diintensifkan dan difokuskan, khususnya pada perangkat lunak. Untuk memahami sifat program yang dibangun, perekayasa perangkat lunak (</w:t>
+          <w:i/>
+        </w:rPr>
+        <w:t>analis</w:t>
       </w:r>
       <w:r>
         <w:rPr>
           <w:rFonts w:ascii="Times new roman" w:hAnsi="Times new roman"/>
-          <w:i/>
-        </w:rPr>
-        <w:t>analis</w:t>
+        </w:rPr>
+        <w:t>) harus memahami domain informasi, tingkah laku, unjuk kerja, dan antar muka (</w:t>
       </w:r>
       <w:r>
         <w:rPr>
           <w:rFonts w:ascii="Times new roman" w:hAnsi="Times new roman"/>
-        </w:rPr>
-        <w:t>) harus memahami domain informasi, tingkah laku, unjuk kerja, dan antar muka (</w:t>
+          <w:i/>
+        </w:rPr>
+        <w:t>interface</w:t>
       </w:r>
       <w:r>
         <w:rPr>
           <w:rFonts w:ascii="Times new roman" w:hAnsi="Times new roman"/>
-          <w:i/>
-        </w:rPr>
-        <w:t>interface</w:t>
-      </w:r>
-      <w:r>
+        </w:rPr>
+        <w:t xml:space="preserve">) yang diperlukan. Kebutuhan baik untuk sistem maupun perangkat lunak didokumentasikan dan dilihat lagi dengan pelanggan. </w:t>
+      </w:r>
+    </w:p>
+    <w:p>
+      <w:pPr>
+        <w:pStyle w:val="Default"/>
+        <w:spacing w:lineRule="auto" w:line="360"/>
+        <w:ind w:left="1134" w:right="0" w:firstLine="720"/>
+        <w:jc w:val="both"/>
         <w:rPr>
           <w:rFonts w:ascii="Times new roman" w:hAnsi="Times new roman"/>
         </w:rPr>
-        <w:t xml:space="preserve">) yang diperlukan. Kebutuhan baik untuk sistem maupun perangkat lunak didokumentasikan dan dilihat lagi dengan pelanggan. </w:t>
+      </w:pPr>
+      <w:r>
+        <w:rPr/>
       </w:r>
     </w:p>
     <w:p>
@@ -4058,6 +4032,32 @@
           <w:rFonts w:ascii="Times new roman" w:hAnsi="Times new roman"/>
         </w:rPr>
         <w:t xml:space="preserve">Perangkat lunak akan mengalami perubahan setelah disampaikan kepada pelanggan. Perubahan akan terjadi karena kesalahan-kesalahan ditentukan, karena perangkat lunak harus disesuaikan untuk mengakomodasi perubahan-perubahan di dalam lingkungan eksternalnya, atau karena pelanggan membutuhkan perkembangan fungsional atau unjuk kerja. Pemeliharaan perangkat lunak mengaplikasikan lagi setiap fase program sebelumnya dan tidak membuat yang baru lagi. </w:t>
+      </w:r>
+    </w:p>
+    <w:p>
+      <w:pPr>
+        <w:pStyle w:val="Normal"/>
+        <w:spacing w:lineRule="auto" w:line="360" w:before="0" w:after="0"/>
+        <w:jc w:val="both"/>
+        <w:rPr>
+          <w:rFonts w:ascii="Times new roman" w:hAnsi="Times new roman" w:cs="Times New Roman"/>
+          <w:b/>
+          <w:b/>
+          <w:bCs/>
+          <w:sz w:val="24"/>
+          <w:szCs w:val="24"/>
+          <w:lang w:val="id-ID"/>
+        </w:rPr>
+      </w:pPr>
+      <w:r>
+        <w:rPr>
+          <w:rFonts w:cs="Times New Roman" w:ascii="Times new roman" w:hAnsi="Times new roman"/>
+          <w:b/>
+          <w:bCs/>
+          <w:sz w:val="24"/>
+          <w:szCs w:val="24"/>
+          <w:lang w:val="id-ID"/>
+        </w:rPr>
       </w:r>
     </w:p>
     <w:p>
@@ -6288,9 +6288,7 @@
         <w:spacing w:lineRule="auto" w:line="360" w:before="0" w:after="0"/>
         <w:ind w:left="0" w:right="0" w:firstLine="720"/>
         <w:jc w:val="both"/>
-        <w:rPr>
-          <w:rFonts w:ascii="Times new roman" w:hAnsi="Times new roman"/>
-        </w:rPr>
+        <w:rPr/>
       </w:pPr>
       <w:r>
         <w:rPr>
@@ -6324,48 +6322,6 @@
           <w:szCs w:val="24"/>
         </w:rPr>
         <w:t xml:space="preserve"> ditunjuka Tabel 2.2</w:t>
-      </w:r>
-    </w:p>
-    <w:p>
-      <w:pPr>
-        <w:pStyle w:val="ListParagraph"/>
-        <w:spacing w:lineRule="auto" w:line="360" w:before="0" w:after="0"/>
-        <w:ind w:left="0" w:right="0" w:hanging="0"/>
-        <w:contextualSpacing/>
-        <w:jc w:val="both"/>
-        <w:rPr>
-          <w:rFonts w:ascii="Times new roman" w:hAnsi="Times new roman" w:cs="Times New Roman"/>
-          <w:sz w:val="24"/>
-          <w:szCs w:val="24"/>
-        </w:rPr>
-      </w:pPr>
-      <w:r>
-        <w:rPr>
-          <w:rFonts w:cs="Times New Roman" w:ascii="Times new roman" w:hAnsi="Times new roman"/>
-          <w:sz w:val="24"/>
-          <w:szCs w:val="24"/>
-        </w:rPr>
-      </w:r>
-    </w:p>
-    <w:p>
-      <w:pPr>
-        <w:pStyle w:val="ListParagraph"/>
-        <w:spacing w:lineRule="auto" w:line="360" w:before="0" w:after="0"/>
-        <w:ind w:left="0" w:right="0" w:hanging="0"/>
-        <w:contextualSpacing/>
-        <w:jc w:val="both"/>
-        <w:rPr>
-          <w:rFonts w:ascii="Times new roman" w:hAnsi="Times new roman" w:cs="Times New Roman"/>
-          <w:sz w:val="24"/>
-          <w:szCs w:val="24"/>
-        </w:rPr>
-      </w:pPr>
-      <w:r>
-        <w:rPr>
-          <w:rFonts w:cs="Times New Roman" w:ascii="Times new roman" w:hAnsi="Times new roman"/>
-          <w:sz w:val="24"/>
-          <w:szCs w:val="24"/>
-        </w:rPr>
       </w:r>
     </w:p>
     <w:p>
@@ -9055,60 +9011,6 @@
     <w:p>
       <w:pPr>
         <w:pStyle w:val="ListParagraph"/>
-        <w:spacing w:lineRule="auto" w:line="360" w:before="0" w:after="0"/>
-        <w:ind w:left="284" w:right="0" w:hanging="0"/>
-        <w:contextualSpacing/>
-        <w:rPr>
-          <w:rFonts w:ascii="Times new roman" w:hAnsi="Times new roman" w:cs="Times New Roman"/>
-          <w:b/>
-          <w:b/>
-          <w:bCs/>
-          <w:sz w:val="28"/>
-          <w:szCs w:val="28"/>
-          <w:lang w:val="id-ID"/>
-        </w:rPr>
-      </w:pPr>
-      <w:r>
-        <w:rPr>
-          <w:rFonts w:cs="Times New Roman" w:ascii="Times new roman" w:hAnsi="Times new roman"/>
-          <w:b/>
-          <w:bCs/>
-          <w:sz w:val="28"/>
-          <w:szCs w:val="28"/>
-          <w:lang w:val="id-ID"/>
-        </w:rPr>
-      </w:r>
-    </w:p>
-    <w:p>
-      <w:pPr>
-        <w:pStyle w:val="ListParagraph"/>
-        <w:spacing w:lineRule="auto" w:line="360" w:before="0" w:after="0"/>
-        <w:ind w:left="284" w:right="0" w:hanging="0"/>
-        <w:contextualSpacing/>
-        <w:rPr>
-          <w:rFonts w:ascii="Times new roman" w:hAnsi="Times new roman" w:cs="Times New Roman"/>
-          <w:b/>
-          <w:b/>
-          <w:bCs/>
-          <w:sz w:val="28"/>
-          <w:szCs w:val="28"/>
-          <w:lang w:val="id-ID"/>
-        </w:rPr>
-      </w:pPr>
-      <w:r>
-        <w:rPr>
-          <w:rFonts w:cs="Times New Roman" w:ascii="Times new roman" w:hAnsi="Times new roman"/>
-          <w:b/>
-          <w:bCs/>
-          <w:sz w:val="28"/>
-          <w:szCs w:val="28"/>
-          <w:lang w:val="id-ID"/>
-        </w:rPr>
-      </w:r>
-    </w:p>
-    <w:p>
-      <w:pPr>
-        <w:pStyle w:val="ListParagraph"/>
         <w:numPr>
           <w:ilvl w:val="0"/>
           <w:numId w:val="2"/>
@@ -18075,18 +17977,7 @@
           <w:szCs w:val="28"/>
           <w:lang w:val="id-ID"/>
         </w:rPr>
-        <w:t>Black</w:t>
-      </w:r>
-      <w:r>
-        <w:rPr>
-          <w:rFonts w:cs="Times New Roman" w:ascii="Times new roman" w:hAnsi="Times new roman"/>
-          <w:b/>
-          <w:bCs/>
-          <w:sz w:val="28"/>
-          <w:szCs w:val="28"/>
-          <w:lang w:val="id-ID"/>
-        </w:rPr>
-        <w:t xml:space="preserve"> Box Testing</w:t>
+        <w:t>Black Box Testing</w:t>
       </w:r>
     </w:p>
     <w:p>
@@ -18097,7 +17988,7 @@
           <w:ilvl w:val="0"/>
           <w:numId w:val="0"/>
         </w:numPr>
-        <w:overflowPunct w:val="true"/>
+        <w:overflowPunct w:val="false"/>
         <w:bidi w:val="0"/>
         <w:spacing w:lineRule="auto" w:line="360" w:before="0" w:after="0"/>
         <w:ind w:left="0" w:right="0" w:hanging="0"/>
@@ -18125,18 +18016,7 @@
           <w:szCs w:val="24"/>
           <w:lang w:val="id-ID"/>
         </w:rPr>
-        <w:t xml:space="preserve">Menurut Soetam Rizky Wicaksono(2017:24) </w:t>
-      </w:r>
-      <w:r>
-        <w:rPr>
-          <w:rFonts w:cs="Times New Roman" w:ascii="Times new roman" w:hAnsi="Times new roman"/>
-          <w:b w:val="false"/>
-          <w:bCs w:val="false"/>
-          <w:sz w:val="24"/>
-          <w:szCs w:val="24"/>
-          <w:lang w:val="id-ID"/>
-        </w:rPr>
-        <w:t>Black Box testing adalah tipe testing yang memperlakukan perangkat lunak yang ridak diketahui kinerja internalnya. Sehingga para tester memandang perangkat lunak seperti layaknya sebuah “kotak hitam” yang tidak penting dilihat isinya, tapi cukup dikenai proses testing di bagian luar.</w:t>
+        <w:t>Menurut Soetam Rizky Wicaksono(2017:24) Black Box testing adalah tipe testing yang memperlakukan perangkat lunak yang ridak diketahui kinerja internalnya. Sehingga para tester memandang perangkat lunak seperti layaknya sebuah “kotak hitam” yang tidak penting dilihat isinya, tapi cukup dikenai proses testing di bagian luar.</w:t>
       </w:r>
     </w:p>
     <w:p>
@@ -18147,7 +18027,7 @@
           <w:ilvl w:val="0"/>
           <w:numId w:val="0"/>
         </w:numPr>
-        <w:overflowPunct w:val="true"/>
+        <w:overflowPunct w:val="false"/>
         <w:bidi w:val="0"/>
         <w:spacing w:lineRule="auto" w:line="360" w:before="0" w:after="0"/>
         <w:ind w:left="0" w:right="0" w:hanging="0"/>
@@ -18217,20 +18097,7 @@
           <w:szCs w:val="24"/>
           <w:lang w:val="id-ID"/>
         </w:rPr>
-        <w:t xml:space="preserve">, perangkat lunak tesebut akan berusaha dibongkar </w:t>
-      </w:r>
-      <w:r>
-        <w:rPr>
-          <w:rFonts w:cs="Times New Roman" w:ascii="Times new roman" w:hAnsi="Times new roman"/>
-          <w:b w:val="false"/>
-          <w:bCs w:val="false"/>
-          <w:i w:val="false"/>
-          <w:iCs w:val="false"/>
-          <w:sz w:val="24"/>
-          <w:szCs w:val="24"/>
-          <w:lang w:val="id-ID"/>
-        </w:rPr>
-        <w:t xml:space="preserve">listing programnya inti kemudian dites menggunakan teknik – teknik yang telah dijelaskan sebelumnya. Sedangkan pada jenis </w:t>
+        <w:t xml:space="preserve">, perangkat lunak tesebut akan berusaha dibongkar listing programnya inti kemudian dites menggunakan teknik – teknik yang telah dijelaskan sebelumnya. Sedangkan pada jenis </w:t>
       </w:r>
       <w:r>
         <w:rPr>
@@ -18267,7 +18134,7 @@
           <w:ilvl w:val="0"/>
           <w:numId w:val="0"/>
         </w:numPr>
-        <w:overflowPunct w:val="true"/>
+        <w:overflowPunct w:val="false"/>
         <w:bidi w:val="0"/>
         <w:spacing w:lineRule="auto" w:line="360" w:before="0" w:after="0"/>
         <w:ind w:left="1070" w:right="0" w:hanging="0"/>
@@ -18329,7 +18196,7 @@
       <w:pPr>
         <w:pStyle w:val="ListParagraph"/>
         <w:widowControl/>
-        <w:overflowPunct w:val="true"/>
+        <w:overflowPunct w:val="false"/>
         <w:bidi w:val="0"/>
         <w:spacing w:lineRule="auto" w:line="360" w:before="0" w:after="0"/>
         <w:ind w:left="0" w:right="0" w:hanging="0"/>
@@ -18592,7 +18459,7 @@
       <w:pPr>
         <w:pStyle w:val="ListParagraph"/>
         <w:widowControl/>
-        <w:overflowPunct w:val="true"/>
+        <w:overflowPunct w:val="false"/>
         <w:bidi w:val="0"/>
         <w:spacing w:lineRule="auto" w:line="360" w:before="0" w:after="0"/>
         <w:ind w:left="0" w:right="0" w:hanging="0"/>
@@ -18713,7 +18580,7 @@
         </w:tblBorders>
         <w:tblCellMar>
           <w:top w:w="55" w:type="dxa"/>
-          <w:left w:w="51" w:type="dxa"/>
+          <w:left w:w="50" w:type="dxa"/>
           <w:bottom w:w="55" w:type="dxa"/>
           <w:right w:w="55" w:type="dxa"/>
         </w:tblCellMar>
@@ -21345,7 +21212,7 @@
           <w:ilvl w:val="0"/>
           <w:numId w:val="0"/>
         </w:numPr>
-        <w:overflowPunct w:val="true"/>
+        <w:overflowPunct w:val="false"/>
         <w:bidi w:val="0"/>
         <w:spacing w:lineRule="auto" w:line="360" w:before="0" w:after="0"/>
         <w:ind w:left="0" w:right="0" w:hanging="0"/>
@@ -21377,7 +21244,7 @@
           <w:ilvl w:val="0"/>
           <w:numId w:val="0"/>
         </w:numPr>
-        <w:overflowPunct w:val="true"/>
+        <w:overflowPunct w:val="false"/>
         <w:bidi w:val="0"/>
         <w:spacing w:lineRule="auto" w:line="360" w:before="0" w:after="0"/>
         <w:ind w:left="0" w:right="0" w:hanging="0"/>
@@ -21417,7 +21284,7 @@
           <w:ilvl w:val="0"/>
           <w:numId w:val="0"/>
         </w:numPr>
-        <w:overflowPunct w:val="true"/>
+        <w:overflowPunct w:val="false"/>
         <w:bidi w:val="0"/>
         <w:spacing w:lineRule="auto" w:line="360" w:before="0" w:after="0"/>
         <w:ind w:left="0" w:right="0" w:hanging="0"/>
@@ -21509,7 +21376,7 @@
         <w:sz w:val="24"/>
         <w:szCs w:val="24"/>
       </w:rPr>
-      <w:t>29</w:t>
+      <w:t>26</w:t>
     </w:r>
     <w:r>
       <w:rPr>
@@ -23233,7 +23100,7 @@
     <w:qFormat/>
     <w:pPr>
       <w:widowControl/>
-      <w:overflowPunct w:val="true"/>
+      <w:overflowPunct w:val="false"/>
       <w:bidi w:val="0"/>
       <w:spacing w:lineRule="auto" w:line="259" w:before="0" w:after="160"/>
       <w:jc w:val="left"/>
@@ -23993,6 +23860,64 @@
       <w:sz w:val="24"/>
     </w:rPr>
   </w:style>
+  <w:style w:type="character" w:styleId="ListLabel71">
+    <w:name w:val="ListLabel 71"/>
+    <w:qFormat/>
+    <w:rPr>
+      <w:rFonts w:ascii="Times new roman" w:hAnsi="Times new roman"/>
+      <w:b/>
+      <w:position w:val="0"/>
+      <w:sz w:val="24"/>
+      <w:sz w:val="24"/>
+      <w:szCs w:val="24"/>
+      <w:vertAlign w:val="baseline"/>
+    </w:rPr>
+  </w:style>
+  <w:style w:type="character" w:styleId="ListLabel72">
+    <w:name w:val="ListLabel 72"/>
+    <w:qFormat/>
+    <w:rPr>
+      <w:rFonts w:ascii="Times new roman" w:hAnsi="Times new roman"/>
+      <w:i/>
+      <w:sz w:val="24"/>
+    </w:rPr>
+  </w:style>
+  <w:style w:type="character" w:styleId="ListLabel73">
+    <w:name w:val="ListLabel 73"/>
+    <w:qFormat/>
+    <w:rPr>
+      <w:rFonts w:ascii="Times new roman" w:hAnsi="Times new roman"/>
+      <w:b/>
+      <w:sz w:val="24"/>
+    </w:rPr>
+  </w:style>
+  <w:style w:type="character" w:styleId="ListLabel74">
+    <w:name w:val="ListLabel 74"/>
+    <w:qFormat/>
+    <w:rPr>
+      <w:rFonts w:ascii="Times new roman" w:hAnsi="Times new roman"/>
+      <w:b/>
+      <w:sz w:val="24"/>
+    </w:rPr>
+  </w:style>
+  <w:style w:type="character" w:styleId="ListLabel75">
+    <w:name w:val="ListLabel 75"/>
+    <w:qFormat/>
+    <w:rPr>
+      <w:rFonts w:ascii="Times new roman" w:hAnsi="Times new roman"/>
+      <w:b/>
+      <w:sz w:val="24"/>
+    </w:rPr>
+  </w:style>
+  <w:style w:type="character" w:styleId="ListLabel76">
+    <w:name w:val="ListLabel 76"/>
+    <w:qFormat/>
+    <w:rPr>
+      <w:rFonts w:ascii="Times new roman" w:hAnsi="Times new roman"/>
+      <w:b/>
+      <w:sz w:val="24"/>
+    </w:rPr>
+  </w:style>
   <w:style w:type="paragraph" w:styleId="Heading">
     <w:name w:val="Heading"/>
     <w:basedOn w:val="Normal"/>
@@ -24056,7 +23981,7 @@
     <w:qFormat/>
     <w:pPr>
       <w:widowControl/>
-      <w:overflowPunct w:val="true"/>
+      <w:overflowPunct w:val="false"/>
       <w:bidi w:val="0"/>
       <w:spacing w:lineRule="auto" w:line="240" w:before="0" w:after="0"/>
       <w:jc w:val="left"/>

</xml_diff>